<commit_message>
Worked on vocab cubing for chapter 6
</commit_message>
<xml_diff>
--- a/Lesson 6/src/Lesson 6a OOP and Return Methods Cubing Exercise.docx
+++ b/Lesson 6/src/Lesson 6a OOP and Return Methods Cubing Exercise.docx
@@ -954,27 +954,72 @@
                 <w:b/>
               </w:rPr>
             </w:pPr>
-          </w:p>
-          <w:p>
-            <w:pPr>
-              <w:rPr>
-                <w:b/>
-              </w:rPr>
-            </w:pPr>
-            <w:bookmarkStart w:id="0" w:name="_GoBack"/>
-            <w:bookmarkEnd w:id="0"/>
-          </w:p>
-        </w:tc>
-        <w:tc>
-          <w:tcPr>
-            <w:tcW w:w="683" w:type="pct"/>
-          </w:tcPr>
-          <w:p>
-            <w:pPr>
-              <w:rPr>
-                <w:b/>
-              </w:rPr>
-            </w:pPr>
+            <w:r>
+              <w:rPr>
+                <w:b/>
+              </w:rPr>
+              <w:t>The variable to be assigned to is on the left while the data to be assigned is on the right</w:t>
+            </w:r>
+          </w:p>
+          <w:p>
+            <w:pPr>
+              <w:rPr>
+                <w:b/>
+              </w:rPr>
+            </w:pPr>
+          </w:p>
+        </w:tc>
+        <w:tc>
+          <w:tcPr>
+            <w:tcW w:w="683" w:type="pct"/>
+          </w:tcPr>
+          <w:p>
+            <w:pPr>
+              <w:rPr>
+                <w:b/>
+              </w:rPr>
+            </w:pPr>
+            <w:r>
+              <w:rPr>
+                <w:b/>
+              </w:rPr>
+              <w:t>If we had to assign a variable it would look like this:</w:t>
+            </w:r>
+          </w:p>
+          <w:p>
+            <w:pPr>
+              <w:rPr>
+                <w:b/>
+              </w:rPr>
+            </w:pPr>
+            <w:proofErr w:type="spellStart"/>
+            <w:r>
+              <w:rPr>
+                <w:b/>
+              </w:rPr>
+              <w:t>Bleck</w:t>
+            </w:r>
+            <w:proofErr w:type="spellEnd"/>
+            <w:r>
+              <w:rPr>
+                <w:b/>
+              </w:rPr>
+              <w:t xml:space="preserve"> = “</w:t>
+            </w:r>
+            <w:proofErr w:type="spellStart"/>
+            <w:r>
+              <w:rPr>
+                <w:b/>
+              </w:rPr>
+              <w:t>lol</w:t>
+            </w:r>
+            <w:proofErr w:type="spellEnd"/>
+            <w:r>
+              <w:rPr>
+                <w:b/>
+              </w:rPr>
+              <w:t>”;</w:t>
+            </w:r>
           </w:p>
         </w:tc>
         <w:tc>
@@ -1089,18 +1134,231 @@
                 <w:b/>
               </w:rPr>
             </w:pPr>
-          </w:p>
-        </w:tc>
-        <w:tc>
-          <w:tcPr>
-            <w:tcW w:w="683" w:type="pct"/>
-          </w:tcPr>
-          <w:p>
-            <w:pPr>
-              <w:rPr>
-                <w:b/>
-              </w:rPr>
-            </w:pPr>
+            <w:r>
+              <w:rPr>
+                <w:b/>
+              </w:rPr>
+              <w:t>It takes a bunch of parameters</w:t>
+            </w:r>
+          </w:p>
+        </w:tc>
+        <w:tc>
+          <w:tcPr>
+            <w:tcW w:w="683" w:type="pct"/>
+          </w:tcPr>
+          <w:p>
+            <w:pPr>
+              <w:rPr>
+                <w:b/>
+              </w:rPr>
+            </w:pPr>
+            <w:r>
+              <w:rPr>
+                <w:b/>
+              </w:rPr>
+              <w:t>If we had a complete constructor, it would look like this:</w:t>
+            </w:r>
+          </w:p>
+          <w:p>
+            <w:pPr>
+              <w:rPr>
+                <w:b/>
+              </w:rPr>
+            </w:pPr>
+            <w:proofErr w:type="gramStart"/>
+            <w:r>
+              <w:rPr>
+                <w:b/>
+              </w:rPr>
+              <w:t>public</w:t>
+            </w:r>
+            <w:proofErr w:type="gramEnd"/>
+            <w:r>
+              <w:rPr>
+                <w:b/>
+              </w:rPr>
+              <w:t xml:space="preserve"> Foo(</w:t>
+            </w:r>
+            <w:proofErr w:type="spellStart"/>
+            <w:r>
+              <w:rPr>
+                <w:b/>
+              </w:rPr>
+              <w:t>int</w:t>
+            </w:r>
+            <w:proofErr w:type="spellEnd"/>
+            <w:r>
+              <w:rPr>
+                <w:b/>
+              </w:rPr>
+              <w:t xml:space="preserve"> bar, </w:t>
+            </w:r>
+            <w:proofErr w:type="spellStart"/>
+            <w:r>
+              <w:rPr>
+                <w:b/>
+              </w:rPr>
+              <w:t>int</w:t>
+            </w:r>
+            <w:proofErr w:type="spellEnd"/>
+            <w:r>
+              <w:rPr>
+                <w:b/>
+              </w:rPr>
+              <w:t xml:space="preserve"> </w:t>
+            </w:r>
+            <w:proofErr w:type="spellStart"/>
+            <w:r>
+              <w:rPr>
+                <w:b/>
+              </w:rPr>
+              <w:t>foobar</w:t>
+            </w:r>
+            <w:proofErr w:type="spellEnd"/>
+            <w:r>
+              <w:rPr>
+                <w:b/>
+              </w:rPr>
+              <w:t xml:space="preserve">, </w:t>
+            </w:r>
+            <w:proofErr w:type="spellStart"/>
+            <w:r>
+              <w:rPr>
+                <w:b/>
+              </w:rPr>
+              <w:t>int</w:t>
+            </w:r>
+            <w:proofErr w:type="spellEnd"/>
+            <w:r>
+              <w:rPr>
+                <w:b/>
+              </w:rPr>
+              <w:t xml:space="preserve"> </w:t>
+            </w:r>
+            <w:proofErr w:type="spellStart"/>
+            <w:r>
+              <w:rPr>
+                <w:b/>
+              </w:rPr>
+              <w:t>fooo</w:t>
+            </w:r>
+            <w:proofErr w:type="spellEnd"/>
+            <w:r>
+              <w:rPr>
+                <w:b/>
+              </w:rPr>
+              <w:t>) {</w:t>
+            </w:r>
+          </w:p>
+          <w:p>
+            <w:pPr>
+              <w:rPr>
+                <w:b/>
+              </w:rPr>
+            </w:pPr>
+            <w:proofErr w:type="spellStart"/>
+            <w:proofErr w:type="gramStart"/>
+            <w:r>
+              <w:rPr>
+                <w:b/>
+              </w:rPr>
+              <w:t>this.bar</w:t>
+            </w:r>
+            <w:proofErr w:type="spellEnd"/>
+            <w:proofErr w:type="gramEnd"/>
+            <w:r>
+              <w:rPr>
+                <w:b/>
+              </w:rPr>
+              <w:t xml:space="preserve"> = bar;</w:t>
+            </w:r>
+          </w:p>
+          <w:p>
+            <w:pPr>
+              <w:rPr>
+                <w:b/>
+              </w:rPr>
+            </w:pPr>
+            <w:proofErr w:type="spellStart"/>
+            <w:proofErr w:type="gramStart"/>
+            <w:r>
+              <w:rPr>
+                <w:b/>
+              </w:rPr>
+              <w:t>this.foobar</w:t>
+            </w:r>
+            <w:proofErr w:type="spellEnd"/>
+            <w:proofErr w:type="gramEnd"/>
+            <w:r>
+              <w:rPr>
+                <w:b/>
+              </w:rPr>
+              <w:t xml:space="preserve"> = </w:t>
+            </w:r>
+            <w:proofErr w:type="spellStart"/>
+            <w:r>
+              <w:rPr>
+                <w:b/>
+              </w:rPr>
+              <w:t>foobar</w:t>
+            </w:r>
+            <w:proofErr w:type="spellEnd"/>
+            <w:r>
+              <w:rPr>
+                <w:b/>
+              </w:rPr>
+              <w:t>;</w:t>
+            </w:r>
+          </w:p>
+          <w:p>
+            <w:pPr>
+              <w:rPr>
+                <w:b/>
+              </w:rPr>
+            </w:pPr>
+            <w:proofErr w:type="spellStart"/>
+            <w:proofErr w:type="gramStart"/>
+            <w:r>
+              <w:rPr>
+                <w:b/>
+              </w:rPr>
+              <w:t>this.fooo</w:t>
+            </w:r>
+            <w:proofErr w:type="spellEnd"/>
+            <w:proofErr w:type="gramEnd"/>
+            <w:r>
+              <w:rPr>
+                <w:b/>
+              </w:rPr>
+              <w:t xml:space="preserve"> = </w:t>
+            </w:r>
+            <w:proofErr w:type="spellStart"/>
+            <w:r>
+              <w:rPr>
+                <w:b/>
+              </w:rPr>
+              <w:t>fooo</w:t>
+            </w:r>
+            <w:proofErr w:type="spellEnd"/>
+            <w:r>
+              <w:rPr>
+                <w:b/>
+              </w:rPr>
+              <w:t>;</w:t>
+            </w:r>
+          </w:p>
+          <w:p>
+            <w:pPr>
+              <w:rPr>
+                <w:b/>
+              </w:rPr>
+            </w:pPr>
+            <w:r>
+              <w:rPr>
+                <w:b/>
+              </w:rPr>
+              <w:t>}</w:t>
+            </w:r>
           </w:p>
         </w:tc>
         <w:tc>
@@ -1137,6 +1395,7 @@
                 <w:color w:val="000000" w:themeColor="text1"/>
                 <w:szCs w:val="48"/>
               </w:rPr>
+              <w:lastRenderedPageBreak/>
               <w:t>constructor</w:t>
             </w:r>
           </w:p>
@@ -1205,18 +1464,99 @@
                 <w:b/>
               </w:rPr>
             </w:pPr>
-          </w:p>
-        </w:tc>
-        <w:tc>
-          <w:tcPr>
-            <w:tcW w:w="683" w:type="pct"/>
-          </w:tcPr>
-          <w:p>
-            <w:pPr>
-              <w:rPr>
-                <w:b/>
-              </w:rPr>
-            </w:pPr>
+            <w:r>
+              <w:rPr>
+                <w:b/>
+              </w:rPr>
+              <w:t>It takes some parameters</w:t>
+            </w:r>
+          </w:p>
+        </w:tc>
+        <w:tc>
+          <w:tcPr>
+            <w:tcW w:w="683" w:type="pct"/>
+          </w:tcPr>
+          <w:p>
+            <w:pPr>
+              <w:rPr>
+                <w:b/>
+              </w:rPr>
+            </w:pPr>
+            <w:r>
+              <w:rPr>
+                <w:b/>
+              </w:rPr>
+              <w:t>If we had a constructor, it would look like this:</w:t>
+            </w:r>
+          </w:p>
+          <w:p>
+            <w:pPr>
+              <w:rPr>
+                <w:b/>
+              </w:rPr>
+            </w:pPr>
+            <w:proofErr w:type="gramStart"/>
+            <w:r>
+              <w:rPr>
+                <w:b/>
+              </w:rPr>
+              <w:t>public</w:t>
+            </w:r>
+            <w:proofErr w:type="gramEnd"/>
+            <w:r>
+              <w:rPr>
+                <w:b/>
+              </w:rPr>
+              <w:t xml:space="preserve"> Foo(</w:t>
+            </w:r>
+            <w:proofErr w:type="spellStart"/>
+            <w:r>
+              <w:rPr>
+                <w:b/>
+              </w:rPr>
+              <w:t>int</w:t>
+            </w:r>
+            <w:proofErr w:type="spellEnd"/>
+            <w:r>
+              <w:rPr>
+                <w:b/>
+              </w:rPr>
+              <w:t xml:space="preserve"> bar) {</w:t>
+            </w:r>
+          </w:p>
+          <w:p>
+            <w:pPr>
+              <w:rPr>
+                <w:b/>
+              </w:rPr>
+            </w:pPr>
+            <w:proofErr w:type="gramStart"/>
+            <w:r>
+              <w:rPr>
+                <w:b/>
+              </w:rPr>
+              <w:t>this</w:t>
+            </w:r>
+            <w:proofErr w:type="gramEnd"/>
+            <w:r>
+              <w:rPr>
+                <w:b/>
+              </w:rPr>
+              <w:t>(bar, 0, 0);</w:t>
+            </w:r>
+          </w:p>
+          <w:p>
+            <w:pPr>
+              <w:rPr>
+                <w:b/>
+              </w:rPr>
+            </w:pPr>
+            <w:r>
+              <w:rPr>
+                <w:b/>
+              </w:rPr>
+              <w:t>}</w:t>
+            </w:r>
           </w:p>
         </w:tc>
         <w:tc>
@@ -1253,7 +1593,6 @@
                 <w:color w:val="000000" w:themeColor="text1"/>
                 <w:szCs w:val="48"/>
               </w:rPr>
-              <w:lastRenderedPageBreak/>
               <w:t>default constructor</w:t>
             </w:r>
           </w:p>
@@ -1322,18 +1661,93 @@
                 <w:b/>
               </w:rPr>
             </w:pPr>
-          </w:p>
-        </w:tc>
-        <w:tc>
-          <w:tcPr>
-            <w:tcW w:w="683" w:type="pct"/>
-          </w:tcPr>
-          <w:p>
-            <w:pPr>
-              <w:rPr>
-                <w:b/>
-              </w:rPr>
-            </w:pPr>
+            <w:r>
+              <w:rPr>
+                <w:b/>
+              </w:rPr>
+              <w:t>It takes no parameters</w:t>
+            </w:r>
+          </w:p>
+        </w:tc>
+        <w:tc>
+          <w:tcPr>
+            <w:tcW w:w="683" w:type="pct"/>
+          </w:tcPr>
+          <w:p>
+            <w:pPr>
+              <w:rPr>
+                <w:b/>
+              </w:rPr>
+            </w:pPr>
+            <w:proofErr w:type="gramStart"/>
+            <w:r>
+              <w:rPr>
+                <w:b/>
+              </w:rPr>
+              <w:t>if</w:t>
+            </w:r>
+            <w:proofErr w:type="gramEnd"/>
+            <w:r>
+              <w:rPr>
+                <w:b/>
+              </w:rPr>
+              <w:t xml:space="preserve"> we had a default constructor, it would look like this:</w:t>
+            </w:r>
+          </w:p>
+          <w:p>
+            <w:pPr>
+              <w:rPr>
+                <w:b/>
+              </w:rPr>
+            </w:pPr>
+            <w:proofErr w:type="gramStart"/>
+            <w:r>
+              <w:rPr>
+                <w:b/>
+              </w:rPr>
+              <w:t>public</w:t>
+            </w:r>
+            <w:proofErr w:type="gramEnd"/>
+            <w:r>
+              <w:rPr>
+                <w:b/>
+              </w:rPr>
+              <w:t xml:space="preserve"> Foo() {</w:t>
+            </w:r>
+          </w:p>
+          <w:p>
+            <w:pPr>
+              <w:rPr>
+                <w:b/>
+              </w:rPr>
+            </w:pPr>
+            <w:proofErr w:type="gramStart"/>
+            <w:r>
+              <w:rPr>
+                <w:b/>
+              </w:rPr>
+              <w:t>this</w:t>
+            </w:r>
+            <w:proofErr w:type="gramEnd"/>
+            <w:r>
+              <w:rPr>
+                <w:b/>
+              </w:rPr>
+              <w:t>(0, 0, 0);</w:t>
+            </w:r>
+          </w:p>
+          <w:p>
+            <w:pPr>
+              <w:rPr>
+                <w:b/>
+              </w:rPr>
+            </w:pPr>
+            <w:r>
+              <w:rPr>
+                <w:b/>
+              </w:rPr>
+              <w:t>}</w:t>
+            </w:r>
           </w:p>
         </w:tc>
         <w:tc>
@@ -1440,18 +1854,53 @@
                 <w:b/>
               </w:rPr>
             </w:pPr>
-          </w:p>
-        </w:tc>
-        <w:tc>
-          <w:tcPr>
-            <w:tcW w:w="683" w:type="pct"/>
-          </w:tcPr>
-          <w:p>
-            <w:pPr>
-              <w:rPr>
-                <w:b/>
-              </w:rPr>
-            </w:pPr>
+            <w:r>
+              <w:rPr>
+                <w:b/>
+              </w:rPr>
+              <w:t>You have the variable data type on the left and the variable name on the right</w:t>
+            </w:r>
+          </w:p>
+        </w:tc>
+        <w:tc>
+          <w:tcPr>
+            <w:tcW w:w="683" w:type="pct"/>
+          </w:tcPr>
+          <w:p>
+            <w:pPr>
+              <w:rPr>
+                <w:b/>
+              </w:rPr>
+            </w:pPr>
+            <w:r>
+              <w:rPr>
+                <w:b/>
+              </w:rPr>
+              <w:t>If we had to define a variable, it would look like this:</w:t>
+            </w:r>
+          </w:p>
+          <w:p>
+            <w:pPr>
+              <w:rPr>
+                <w:b/>
+              </w:rPr>
+            </w:pPr>
+            <w:proofErr w:type="spellStart"/>
+            <w:proofErr w:type="gramStart"/>
+            <w:r>
+              <w:rPr>
+                <w:b/>
+              </w:rPr>
+              <w:t>int</w:t>
+            </w:r>
+            <w:proofErr w:type="spellEnd"/>
+            <w:proofErr w:type="gramEnd"/>
+            <w:r>
+              <w:rPr>
+                <w:b/>
+              </w:rPr>
+              <w:t xml:space="preserve"> foo;</w:t>
+            </w:r>
           </w:p>
         </w:tc>
         <w:tc>
@@ -1566,18 +2015,88 @@
                 <w:b/>
               </w:rPr>
             </w:pPr>
-          </w:p>
-        </w:tc>
-        <w:tc>
-          <w:tcPr>
-            <w:tcW w:w="683" w:type="pct"/>
-          </w:tcPr>
-          <w:p>
-            <w:pPr>
-              <w:rPr>
-                <w:b/>
-              </w:rPr>
-            </w:pPr>
+            <w:r>
+              <w:rPr>
+                <w:b/>
+              </w:rPr>
+              <w:t>At the top of the class under the class header but only initially assigned a data to in the constructor</w:t>
+            </w:r>
+          </w:p>
+        </w:tc>
+        <w:tc>
+          <w:tcPr>
+            <w:tcW w:w="683" w:type="pct"/>
+          </w:tcPr>
+          <w:p>
+            <w:pPr>
+              <w:rPr>
+                <w:b/>
+              </w:rPr>
+            </w:pPr>
+            <w:r>
+              <w:rPr>
+                <w:b/>
+              </w:rPr>
+              <w:t>If we had instance variables in the Foo object, it would look like this:</w:t>
+            </w:r>
+          </w:p>
+          <w:p>
+            <w:pPr>
+              <w:rPr>
+                <w:b/>
+              </w:rPr>
+            </w:pPr>
+            <w:proofErr w:type="gramStart"/>
+            <w:r>
+              <w:rPr>
+                <w:b/>
+              </w:rPr>
+              <w:t>public</w:t>
+            </w:r>
+            <w:proofErr w:type="gramEnd"/>
+            <w:r>
+              <w:rPr>
+                <w:b/>
+              </w:rPr>
+              <w:t xml:space="preserve"> class Foo {</w:t>
+            </w:r>
+          </w:p>
+          <w:p>
+            <w:pPr>
+              <w:rPr>
+                <w:b/>
+              </w:rPr>
+            </w:pPr>
+            <w:proofErr w:type="spellStart"/>
+            <w:proofErr w:type="gramStart"/>
+            <w:r>
+              <w:rPr>
+                <w:b/>
+              </w:rPr>
+              <w:t>int</w:t>
+            </w:r>
+            <w:proofErr w:type="spellEnd"/>
+            <w:proofErr w:type="gramEnd"/>
+            <w:r>
+              <w:rPr>
+                <w:b/>
+              </w:rPr>
+              <w:t xml:space="preserve"> bar, </w:t>
+            </w:r>
+            <w:proofErr w:type="spellStart"/>
+            <w:r>
+              <w:rPr>
+                <w:b/>
+              </w:rPr>
+              <w:t>foobar</w:t>
+            </w:r>
+            <w:proofErr w:type="spellEnd"/>
+            <w:r>
+              <w:rPr>
+                <w:b/>
+              </w:rPr>
+              <w:t>, foo;</w:t>
+            </w:r>
           </w:p>
         </w:tc>
         <w:tc>
@@ -1684,18 +2203,26 @@
                 <w:b/>
               </w:rPr>
             </w:pPr>
-          </w:p>
-        </w:tc>
-        <w:tc>
-          <w:tcPr>
-            <w:tcW w:w="683" w:type="pct"/>
-          </w:tcPr>
-          <w:p>
-            <w:pPr>
-              <w:rPr>
-                <w:b/>
-              </w:rPr>
-            </w:pPr>
+            <w:r>
+              <w:rPr>
+                <w:b/>
+              </w:rPr>
+              <w:t>An object will be instantiated by calling a new object of that type</w:t>
+            </w:r>
+          </w:p>
+        </w:tc>
+        <w:tc>
+          <w:tcPr>
+            <w:tcW w:w="683" w:type="pct"/>
+          </w:tcPr>
+          <w:p>
+            <w:pPr>
+              <w:rPr>
+                <w:b/>
+              </w:rPr>
+            </w:pPr>
+            <w:bookmarkStart w:id="0" w:name="_GoBack"/>
+            <w:bookmarkEnd w:id="0"/>
           </w:p>
         </w:tc>
         <w:tc>
@@ -1810,6 +2337,12 @@
                 <w:b/>
               </w:rPr>
             </w:pPr>
+            <w:r>
+              <w:rPr>
+                <w:b/>
+              </w:rPr>
+              <w:t>Used by calling the modifier method usually with one parameter</w:t>
+            </w:r>
           </w:p>
         </w:tc>
         <w:tc>
@@ -1894,24 +2427,32 @@
               <w:rPr>
                 <w:b/>
               </w:rPr>
-              <w:t>It is like any normal class, except for that an object can have different values than another object of the same type</w:t>
-            </w:r>
-          </w:p>
-        </w:tc>
-        <w:tc>
-          <w:tcPr>
-            <w:tcW w:w="683" w:type="pct"/>
-          </w:tcPr>
-          <w:p>
-            <w:pPr>
-              <w:rPr>
-                <w:b/>
-              </w:rPr>
-            </w:pPr>
-            <w:r>
-              <w:rPr>
-                <w:b/>
-              </w:rPr>
+              <w:t xml:space="preserve">It is like any normal class, except for that an object can have different values than another object of the </w:t>
+            </w:r>
+            <w:r>
+              <w:rPr>
+                <w:b/>
+              </w:rPr>
+              <w:lastRenderedPageBreak/>
+              <w:t>same type</w:t>
+            </w:r>
+          </w:p>
+        </w:tc>
+        <w:tc>
+          <w:tcPr>
+            <w:tcW w:w="683" w:type="pct"/>
+          </w:tcPr>
+          <w:p>
+            <w:pPr>
+              <w:rPr>
+                <w:b/>
+              </w:rPr>
+            </w:pPr>
+            <w:r>
+              <w:rPr>
+                <w:b/>
+              </w:rPr>
+              <w:lastRenderedPageBreak/>
               <w:t>It makes me think of a giant crate full of smaller boxes</w:t>
             </w:r>
           </w:p>
@@ -1926,6 +2467,12 @@
                 <w:b/>
               </w:rPr>
             </w:pPr>
+            <w:r>
+              <w:rPr>
+                <w:b/>
+              </w:rPr>
+              <w:t>Used by defining and instantiating a new object</w:t>
+            </w:r>
           </w:p>
         </w:tc>
         <w:tc>
@@ -1974,6 +2521,7 @@
                 <w:color w:val="000000" w:themeColor="text1"/>
                 <w:szCs w:val="48"/>
               </w:rPr>
+              <w:lastRenderedPageBreak/>
               <w:t>reference</w:t>
             </w:r>
           </w:p>
@@ -2042,6 +2590,12 @@
                 <w:b/>
               </w:rPr>
             </w:pPr>
+            <w:r>
+              <w:rPr>
+                <w:b/>
+              </w:rPr>
+              <w:t>Java looks at the reference to see where to locate data for that variable</w:t>
+            </w:r>
           </w:p>
         </w:tc>
         <w:tc>

</xml_diff>